<commit_message>
Adding more tests and updating Test Specifications
</commit_message>
<xml_diff>
--- a/Test Specifications.docx
+++ b/Test Specifications.docx
@@ -324,21 +324,7 @@
           <w:sz w:val="24"/>
           <w:szCs w:val="24"/>
         </w:rPr>
-        <w:t xml:space="preserve">Test method( </w:t>
-      </w:r>
-      <w:r>
-        <w:rPr>
-          <w:sz w:val="24"/>
-          <w:szCs w:val="24"/>
-        </w:rPr>
-        <w:t>surnameTest</w:t>
-      </w:r>
-      <w:r>
-        <w:rPr>
-          <w:sz w:val="24"/>
-          <w:szCs w:val="24"/>
-        </w:rPr>
-        <w:t>() )</w:t>
+        <w:t>Test method( surnameTest() )</w:t>
       </w:r>
     </w:p>
     <w:p>
@@ -463,21 +449,7 @@
           <w:sz w:val="24"/>
           <w:szCs w:val="24"/>
         </w:rPr>
-        <w:t xml:space="preserve">Test method( </w:t>
-      </w:r>
-      <w:r>
-        <w:rPr>
-          <w:sz w:val="24"/>
-          <w:szCs w:val="24"/>
-        </w:rPr>
-        <w:t>age</w:t>
-      </w:r>
-      <w:r>
-        <w:rPr>
-          <w:sz w:val="24"/>
-          <w:szCs w:val="24"/>
-        </w:rPr>
-        <w:t>Test() )</w:t>
+        <w:t>Test method( ageTest() )</w:t>
       </w:r>
     </w:p>
     <w:p>
@@ -760,19 +732,244 @@
       </w:r>
       <w:r>
         <w:rPr>
+          <w:sz w:val="24"/>
+          <w:szCs w:val="24"/>
+        </w:rPr>
+        <w:t xml:space="preserve">, if entered throw return null pointer exception </w:t>
+      </w:r>
+    </w:p>
+    <w:p>
+      <w:pPr>
+        <w:rPr>
+          <w:sz w:val="24"/>
+          <w:szCs w:val="24"/>
+        </w:rPr>
+      </w:pPr>
+      <w:r>
+        <w:rPr>
+          <w:sz w:val="24"/>
+          <w:szCs w:val="24"/>
+        </w:rPr>
+        <w:t xml:space="preserve">Class: </w:t>
+      </w:r>
+      <w:proofErr w:type="spellStart"/>
+      <w:r>
+        <w:rPr>
+          <w:sz w:val="24"/>
+          <w:szCs w:val="24"/>
+        </w:rPr>
+        <w:t>LoginCheck</w:t>
+      </w:r>
+      <w:proofErr w:type="spellEnd"/>
+    </w:p>
+    <w:p>
+      <w:pPr>
+        <w:rPr>
+          <w:sz w:val="24"/>
+          <w:szCs w:val="24"/>
+        </w:rPr>
+      </w:pPr>
+      <w:r>
+        <w:rPr>
+          <w:sz w:val="24"/>
+          <w:szCs w:val="24"/>
+        </w:rPr>
+        <w:t xml:space="preserve">Method: test(String username. String password, </w:t>
+      </w:r>
+      <w:proofErr w:type="spellStart"/>
+      <w:r>
+        <w:rPr>
+          <w:sz w:val="24"/>
+          <w:szCs w:val="24"/>
+        </w:rPr>
+        <w:t>ResultSet</w:t>
+      </w:r>
+      <w:proofErr w:type="spellEnd"/>
+      <w:r>
+        <w:rPr>
+          <w:sz w:val="24"/>
+          <w:szCs w:val="24"/>
+        </w:rPr>
+        <w:t xml:space="preserve"> </w:t>
+      </w:r>
+      <w:proofErr w:type="spellStart"/>
+      <w:r>
+        <w:rPr>
+          <w:sz w:val="24"/>
+          <w:szCs w:val="24"/>
+        </w:rPr>
+        <w:t>resultset</w:t>
+      </w:r>
+      <w:proofErr w:type="spellEnd"/>
+      <w:r>
+        <w:rPr>
+          <w:sz w:val="24"/>
+          <w:szCs w:val="24"/>
+        </w:rPr>
+        <w:t>)</w:t>
+      </w:r>
+    </w:p>
+    <w:p>
+      <w:pPr>
+        <w:rPr>
+          <w:sz w:val="24"/>
+          <w:szCs w:val="24"/>
+        </w:rPr>
+      </w:pPr>
+      <w:r>
+        <w:rPr>
+          <w:sz w:val="24"/>
+          <w:szCs w:val="24"/>
+        </w:rPr>
+        <w:t>Test method(</w:t>
+      </w:r>
+      <w:proofErr w:type="spellStart"/>
+      <w:r>
+        <w:rPr>
+          <w:sz w:val="24"/>
+          <w:szCs w:val="24"/>
+        </w:rPr>
+        <w:t>testValidCredentials</w:t>
+      </w:r>
+      <w:proofErr w:type="spellEnd"/>
+      <w:r>
+        <w:rPr>
+          <w:sz w:val="24"/>
+          <w:szCs w:val="24"/>
+        </w:rPr>
+        <w:t>())</w:t>
+      </w:r>
+    </w:p>
+    <w:p>
+      <w:pPr>
+        <w:rPr>
+          <w:sz w:val="24"/>
+          <w:szCs w:val="24"/>
+        </w:rPr>
+      </w:pPr>
+      <w:r>
+        <w:rPr>
+          <w:sz w:val="24"/>
+          <w:szCs w:val="24"/>
+        </w:rPr>
+        <w:t>Test case 1: Test for valid username and password. Username and password are in desired character limit</w:t>
+      </w:r>
+    </w:p>
+    <w:p>
+      <w:pPr>
+        <w:rPr>
+          <w:sz w:val="24"/>
+          <w:szCs w:val="24"/>
+        </w:rPr>
+      </w:pPr>
+      <w:r>
+        <w:rPr>
+          <w:sz w:val="24"/>
+          <w:szCs w:val="24"/>
+        </w:rPr>
+        <w:t xml:space="preserve">Test method( </w:t>
+      </w:r>
+      <w:proofErr w:type="spellStart"/>
+      <w:r>
+        <w:rPr>
+          <w:sz w:val="24"/>
+          <w:szCs w:val="24"/>
+        </w:rPr>
+        <w:t>testInvalidCredentials</w:t>
+      </w:r>
+      <w:proofErr w:type="spellEnd"/>
+      <w:r>
+        <w:rPr>
+          <w:sz w:val="24"/>
+          <w:szCs w:val="24"/>
+        </w:rPr>
+        <w:t>())</w:t>
+      </w:r>
+    </w:p>
+    <w:p>
+      <w:pPr>
+        <w:rPr>
+          <w:sz w:val="24"/>
+          <w:szCs w:val="24"/>
+        </w:rPr>
+      </w:pPr>
+      <w:r>
+        <w:rPr>
+          <w:sz w:val="24"/>
+          <w:szCs w:val="24"/>
+        </w:rPr>
+        <w:t>Test case 1: Testing for invalid username and password with null values</w:t>
+      </w:r>
+    </w:p>
+    <w:p>
+      <w:pPr>
+        <w:rPr>
+          <w:sz w:val="24"/>
+          <w:szCs w:val="24"/>
+        </w:rPr>
+      </w:pPr>
+      <w:r>
+        <w:rPr>
+          <w:sz w:val="24"/>
+          <w:szCs w:val="24"/>
+        </w:rPr>
+        <w:t>Test method(</w:t>
+      </w:r>
+      <w:proofErr w:type="spellStart"/>
+      <w:r>
+        <w:rPr>
+          <w:sz w:val="24"/>
+          <w:szCs w:val="24"/>
+        </w:rPr>
+        <w:t>testInvalidLengthCheck</w:t>
+      </w:r>
+      <w:proofErr w:type="spellEnd"/>
+      <w:r>
+        <w:rPr>
+          <w:sz w:val="24"/>
+          <w:szCs w:val="24"/>
+        </w:rPr>
+        <w:t>())</w:t>
+      </w:r>
+    </w:p>
+    <w:p>
+      <w:pPr>
+        <w:rPr>
+          <w:sz w:val="24"/>
+          <w:szCs w:val="24"/>
+        </w:rPr>
+      </w:pPr>
+      <w:r>
+        <w:rPr>
+          <w:sz w:val="24"/>
+          <w:szCs w:val="24"/>
+        </w:rPr>
+        <w:t>Test case 1: Test for invalid length in username and password</w:t>
+      </w:r>
+    </w:p>
+    <w:p>
+      <w:pPr>
+        <w:rPr>
+          <w:sz w:val="24"/>
+          <w:szCs w:val="24"/>
+        </w:rPr>
+      </w:pPr>
+      <w:r>
+        <w:rPr>
           <w:noProof/>
         </w:rPr>
+        <w:lastRenderedPageBreak/>
         <w:drawing>
-          <wp:anchor distT="0" distB="0" distL="114300" distR="114300" simplePos="0" relativeHeight="251658240" behindDoc="0" locked="0" layoutInCell="1" allowOverlap="1" wp14:anchorId="65E6D540" wp14:editId="1906A202">
+          <wp:anchor distT="0" distB="0" distL="114300" distR="114300" simplePos="0" relativeHeight="251658240" behindDoc="0" locked="0" layoutInCell="1" allowOverlap="1" wp14:anchorId="65E6D540" wp14:editId="7164A7E3">
             <wp:simplePos x="0" y="0"/>
-            <wp:positionH relativeFrom="column">
-              <wp:posOffset>0</wp:posOffset>
+            <wp:positionH relativeFrom="margin">
+              <wp:align>right</wp:align>
             </wp:positionH>
             <wp:positionV relativeFrom="paragraph">
-              <wp:posOffset>204470</wp:posOffset>
+              <wp:posOffset>1</wp:posOffset>
             </wp:positionV>
-            <wp:extent cx="5731510" cy="3038475"/>
-            <wp:effectExtent l="0" t="0" r="2540" b="9525"/>
+            <wp:extent cx="6108819" cy="3238500"/>
+            <wp:effectExtent l="0" t="0" r="6350" b="0"/>
             <wp:wrapTopAndBottom/>
             <wp:docPr id="1" name="Picture 1"/>
             <wp:cNvGraphicFramePr>
@@ -800,7 +997,7 @@
                   <pic:spPr>
                     <a:xfrm>
                       <a:off x="0" y="0"/>
-                      <a:ext cx="5731510" cy="3038475"/>
+                      <a:ext cx="6108819" cy="3238500"/>
                     </a:xfrm>
                     <a:prstGeom prst="rect">
                       <a:avLst/>
@@ -809,15 +1006,54 @@
                 </pic:pic>
               </a:graphicData>
             </a:graphic>
+            <wp14:sizeRelH relativeFrom="margin">
+              <wp14:pctWidth>0</wp14:pctWidth>
+            </wp14:sizeRelH>
+            <wp14:sizeRelV relativeFrom="margin">
+              <wp14:pctHeight>0</wp14:pctHeight>
+            </wp14:sizeRelV>
           </wp:anchor>
         </w:drawing>
       </w:r>
       <w:r>
         <w:rPr>
-          <w:sz w:val="24"/>
-          <w:szCs w:val="24"/>
-        </w:rPr>
-        <w:t xml:space="preserve">, if entered throw return null pointer exception </w:t>
+          <w:noProof/>
+        </w:rPr>
+        <w:drawing>
+          <wp:inline distT="0" distB="0" distL="0" distR="0" wp14:anchorId="1CAFC04C" wp14:editId="7FBF622D">
+            <wp:extent cx="5105400" cy="3028950"/>
+            <wp:effectExtent l="0" t="0" r="0" b="0"/>
+            <wp:docPr id="2" name="Picture 2"/>
+            <wp:cNvGraphicFramePr>
+              <a:graphicFrameLocks xmlns:a="http://schemas.openxmlformats.org/drawingml/2006/main" noChangeAspect="1"/>
+            </wp:cNvGraphicFramePr>
+            <a:graphic xmlns:a="http://schemas.openxmlformats.org/drawingml/2006/main">
+              <a:graphicData uri="http://schemas.openxmlformats.org/drawingml/2006/picture">
+                <pic:pic xmlns:pic="http://schemas.openxmlformats.org/drawingml/2006/picture">
+                  <pic:nvPicPr>
+                    <pic:cNvPr id="1" name=""/>
+                    <pic:cNvPicPr/>
+                  </pic:nvPicPr>
+                  <pic:blipFill>
+                    <a:blip r:embed="rId5"/>
+                    <a:stretch>
+                      <a:fillRect/>
+                    </a:stretch>
+                  </pic:blipFill>
+                  <pic:spPr>
+                    <a:xfrm>
+                      <a:off x="0" y="0"/>
+                      <a:ext cx="5105400" cy="3028950"/>
+                    </a:xfrm>
+                    <a:prstGeom prst="rect">
+                      <a:avLst/>
+                    </a:prstGeom>
+                  </pic:spPr>
+                </pic:pic>
+              </a:graphicData>
+            </a:graphic>
+          </wp:inline>
+        </w:drawing>
       </w:r>
     </w:p>
     <w:sectPr>
@@ -953,6 +1189,7 @@
     <w:lsdException w:name="HTML Sample" w:semiHidden="1" w:unhideWhenUsed="1"/>
     <w:lsdException w:name="HTML Typewriter" w:semiHidden="1" w:unhideWhenUsed="1"/>
     <w:lsdException w:name="HTML Variable" w:semiHidden="1" w:unhideWhenUsed="1"/>
+    <w:lsdException w:name="Normal Table" w:semiHidden="1" w:unhideWhenUsed="1"/>
     <w:lsdException w:name="annotation subject" w:semiHidden="1" w:unhideWhenUsed="1"/>
     <w:lsdException w:name="No List" w:semiHidden="1" w:unhideWhenUsed="1"/>
     <w:lsdException w:name="Outline List 1" w:semiHidden="1" w:unhideWhenUsed="1"/>
@@ -999,8 +1236,10 @@
     <w:lsdException w:name="Table Subtle 2" w:semiHidden="1" w:unhideWhenUsed="1"/>
     <w:lsdException w:name="Table Web 1" w:semiHidden="1" w:unhideWhenUsed="1"/>
     <w:lsdException w:name="Table Web 2" w:semiHidden="1" w:unhideWhenUsed="1"/>
+    <w:lsdException w:name="Table Web 3" w:semiHidden="1" w:unhideWhenUsed="1"/>
     <w:lsdException w:name="Balloon Text" w:semiHidden="1" w:unhideWhenUsed="1"/>
     <w:lsdException w:name="Table Grid" w:uiPriority="39"/>
+    <w:lsdException w:name="Table Theme" w:semiHidden="1" w:unhideWhenUsed="1"/>
     <w:lsdException w:name="Placeholder Text" w:semiHidden="1"/>
     <w:lsdException w:name="No Spacing" w:uiPriority="1" w:qFormat="1"/>
     <w:lsdException w:name="Light Shading" w:uiPriority="60"/>

</xml_diff>